<commit_message>
Added fight algo in village and finished village.html
</commit_message>
<xml_diff>
--- a/depressiongame/ABE-GAME-MINIMAL1.docx
+++ b/depressiongame/ABE-GAME-MINIMAL1.docx
@@ -54,7 +54,7 @@
           <w:sz w:val="32"/>
           <w:u w:val="single"/>
         </w:rPr>
-        <w:t>MINIMAL</w:t>
+        <w:t>MILD</w:t>
       </w:r>
     </w:p>
     <w:p>
@@ -276,6 +276,7 @@
           <w:rFonts w:ascii="Adobe Fan Heiti Std B" w:eastAsia="Adobe Fan Heiti Std B" w:hAnsi="Adobe Fan Heiti Std B"/>
           <w:sz w:val="28"/>
         </w:rPr>
+        <w:lastRenderedPageBreak/>
         <w:t>(choices 1)</w:t>
       </w:r>
     </w:p>
@@ -487,7 +488,6 @@
           <w:rFonts w:ascii="Adobe Fan Heiti Std B" w:eastAsia="Adobe Fan Heiti Std B" w:hAnsi="Adobe Fan Heiti Std B"/>
           <w:sz w:val="28"/>
         </w:rPr>
-        <w:lastRenderedPageBreak/>
         <w:t xml:space="preserve">no, just pass-by u </w:t>
       </w:r>
       <w:proofErr w:type="spellStart"/>
@@ -1013,6 +1013,7 @@
           <w:color w:val="FF0000"/>
           <w:sz w:val="28"/>
         </w:rPr>
+        <w:lastRenderedPageBreak/>
         <w:t>SMILE</w:t>
       </w:r>
       <w:r>
@@ -1084,7 +1085,6 @@
           <w:color w:val="FF0000"/>
           <w:sz w:val="28"/>
         </w:rPr>
-        <w:lastRenderedPageBreak/>
         <w:t>YOU</w:t>
       </w:r>
       <w:r>
@@ -2288,57 +2288,156 @@
           <w:rFonts w:ascii="Adobe Fan Heiti Std B" w:eastAsia="Adobe Fan Heiti Std B" w:hAnsi="Adobe Fan Heiti Std B"/>
           <w:sz w:val="28"/>
         </w:rPr>
+        <w:t xml:space="preserve"> saying </w:t>
+      </w:r>
+      <w:r>
+        <w:rPr>
+          <w:rFonts w:ascii="Adobe Fan Heiti Std B" w:eastAsia="Adobe Fan Heiti Std B" w:hAnsi="Adobe Fan Heiti Std B"/>
+          <w:sz w:val="28"/>
+        </w:rPr>
+        <w:t>“</w:t>
+      </w:r>
+      <w:r>
+        <w:rPr>
+          <w:rFonts w:ascii="Adobe Fan Heiti Std B" w:eastAsia="Adobe Fan Heiti Std B" w:hAnsi="Adobe Fan Heiti Std B"/>
+          <w:sz w:val="28"/>
+        </w:rPr>
+        <w:t>time is precious</w:t>
+      </w:r>
+      <w:r>
+        <w:rPr>
+          <w:rFonts w:ascii="Adobe Fan Heiti Std B" w:eastAsia="Adobe Fan Heiti Std B" w:hAnsi="Adobe Fan Heiti Std B"/>
+          <w:sz w:val="28"/>
+        </w:rPr>
+        <w:t xml:space="preserve">”. </w:t>
+      </w:r>
+      <w:r>
+        <w:rPr>
+          <w:rFonts w:ascii="Adobe Fan Heiti Std B" w:eastAsia="Adobe Fan Heiti Std B" w:hAnsi="Adobe Fan Heiti Std B"/>
+          <w:sz w:val="28"/>
+        </w:rPr>
+        <w:t xml:space="preserve"> You cannot go back in time when you want to go</w:t>
+      </w:r>
+      <w:r>
+        <w:rPr>
+          <w:rFonts w:ascii="Adobe Fan Heiti Std B" w:eastAsia="Adobe Fan Heiti Std B" w:hAnsi="Adobe Fan Heiti Std B"/>
+          <w:sz w:val="28"/>
+        </w:rPr>
+        <w:t xml:space="preserve"> out</w:t>
+      </w:r>
+      <w:r>
+        <w:rPr>
+          <w:rFonts w:ascii="Adobe Fan Heiti Std B" w:eastAsia="Adobe Fan Heiti Std B" w:hAnsi="Adobe Fan Heiti Std B"/>
+          <w:sz w:val="28"/>
+        </w:rPr>
+        <w:t xml:space="preserve"> with them, save good memories with your </w:t>
+      </w:r>
+      <w:proofErr w:type="gramStart"/>
+      <w:r>
+        <w:rPr>
+          <w:rFonts w:ascii="Adobe Fan Heiti Std B" w:eastAsia="Adobe Fan Heiti Std B" w:hAnsi="Adobe Fan Heiti Std B"/>
+          <w:sz w:val="28"/>
+        </w:rPr>
+        <w:t>friends..</w:t>
+      </w:r>
+      <w:proofErr w:type="gramEnd"/>
+    </w:p>
+    <w:p>
+      <w:pPr>
+        <w:rPr>
+          <w:rFonts w:ascii="Adobe Fan Heiti Std B" w:eastAsia="Adobe Fan Heiti Std B" w:hAnsi="Adobe Fan Heiti Std B"/>
+          <w:sz w:val="28"/>
+        </w:rPr>
+      </w:pPr>
+      <w:r>
+        <w:rPr>
+          <w:rFonts w:ascii="Adobe Fan Heiti Std B" w:eastAsia="Adobe Fan Heiti Std B" w:hAnsi="Adobe Fan Heiti Std B"/>
+          <w:color w:val="FF0000"/>
+          <w:sz w:val="28"/>
+        </w:rPr>
+        <w:t>YOU</w:t>
+      </w:r>
+      <w:r>
+        <w:rPr>
+          <w:rFonts w:ascii="Adobe Fan Heiti Std B" w:eastAsia="Adobe Fan Heiti Std B" w:hAnsi="Adobe Fan Heiti Std B"/>
+          <w:sz w:val="28"/>
+        </w:rPr>
+        <w:t>: Yes I've thoug</w:t>
+      </w:r>
+      <w:r>
+        <w:rPr>
+          <w:rFonts w:ascii="Adobe Fan Heiti Std B" w:eastAsia="Adobe Fan Heiti Std B" w:hAnsi="Adobe Fan Heiti Std B"/>
+          <w:sz w:val="28"/>
+        </w:rPr>
+        <w:t>ht</w:t>
+      </w:r>
+      <w:r>
+        <w:rPr>
+          <w:rFonts w:ascii="Adobe Fan Heiti Std B" w:eastAsia="Adobe Fan Heiti Std B" w:hAnsi="Adobe Fan Heiti Std B"/>
+          <w:sz w:val="28"/>
+        </w:rPr>
+        <w:t xml:space="preserve"> about it for a long </w:t>
+      </w:r>
+      <w:proofErr w:type="gramStart"/>
+      <w:r>
+        <w:rPr>
+          <w:rFonts w:ascii="Adobe Fan Heiti Std B" w:eastAsia="Adobe Fan Heiti Std B" w:hAnsi="Adobe Fan Heiti Std B"/>
+          <w:sz w:val="28"/>
+        </w:rPr>
+        <w:t>time.</w:t>
+      </w:r>
+      <w:r>
+        <w:rPr>
+          <w:rFonts w:ascii="Adobe Fan Heiti Std B" w:eastAsia="Adobe Fan Heiti Std B" w:hAnsi="Adobe Fan Heiti Std B"/>
+          <w:sz w:val="28"/>
+        </w:rPr>
+        <w:t>.</w:t>
+      </w:r>
+      <w:proofErr w:type="gramEnd"/>
+      <w:r>
+        <w:rPr>
+          <w:rFonts w:ascii="Adobe Fan Heiti Std B" w:eastAsia="Adobe Fan Heiti Std B" w:hAnsi="Adobe Fan Heiti Std B"/>
+          <w:sz w:val="28"/>
+        </w:rPr>
         <w:t xml:space="preserve"> </w:t>
       </w:r>
-      <w:r>
-        <w:rPr>
-          <w:rFonts w:ascii="Adobe Fan Heiti Std B" w:eastAsia="Adobe Fan Heiti Std B" w:hAnsi="Adobe Fan Heiti Std B"/>
+    </w:p>
+    <w:p>
+      <w:pPr>
+        <w:rPr>
+          <w:rFonts w:ascii="Adobe Fan Heiti Std B" w:eastAsia="Adobe Fan Heiti Std B" w:hAnsi="Adobe Fan Heiti Std B"/>
+          <w:sz w:val="28"/>
+        </w:rPr>
+      </w:pPr>
+      <w:r>
+        <w:rPr>
+          <w:rFonts w:ascii="Adobe Fan Heiti Std B" w:eastAsia="Adobe Fan Heiti Std B" w:hAnsi="Adobe Fan Heiti Std B"/>
+          <w:color w:val="FF0000"/>
           <w:sz w:val="28"/>
         </w:rPr>
         <w:lastRenderedPageBreak/>
-        <w:t xml:space="preserve">saying </w:t>
-      </w:r>
-      <w:r>
-        <w:rPr>
-          <w:rFonts w:ascii="Adobe Fan Heiti Std B" w:eastAsia="Adobe Fan Heiti Std B" w:hAnsi="Adobe Fan Heiti Std B"/>
-          <w:sz w:val="28"/>
-        </w:rPr>
-        <w:t>“</w:t>
-      </w:r>
-      <w:r>
-        <w:rPr>
-          <w:rFonts w:ascii="Adobe Fan Heiti Std B" w:eastAsia="Adobe Fan Heiti Std B" w:hAnsi="Adobe Fan Heiti Std B"/>
-          <w:sz w:val="28"/>
-        </w:rPr>
-        <w:t>time is precious</w:t>
-      </w:r>
-      <w:r>
-        <w:rPr>
-          <w:rFonts w:ascii="Adobe Fan Heiti Std B" w:eastAsia="Adobe Fan Heiti Std B" w:hAnsi="Adobe Fan Heiti Std B"/>
-          <w:sz w:val="28"/>
-        </w:rPr>
-        <w:t xml:space="preserve">”. </w:t>
-      </w:r>
-      <w:r>
-        <w:rPr>
-          <w:rFonts w:ascii="Adobe Fan Heiti Std B" w:eastAsia="Adobe Fan Heiti Std B" w:hAnsi="Adobe Fan Heiti Std B"/>
-          <w:sz w:val="28"/>
-        </w:rPr>
-        <w:t xml:space="preserve"> You cannot go back in time when you want to go</w:t>
-      </w:r>
-      <w:r>
-        <w:rPr>
-          <w:rFonts w:ascii="Adobe Fan Heiti Std B" w:eastAsia="Adobe Fan Heiti Std B" w:hAnsi="Adobe Fan Heiti Std B"/>
-          <w:sz w:val="28"/>
-        </w:rPr>
-        <w:t xml:space="preserve"> out</w:t>
-      </w:r>
-      <w:r>
-        <w:rPr>
-          <w:rFonts w:ascii="Adobe Fan Heiti Std B" w:eastAsia="Adobe Fan Heiti Std B" w:hAnsi="Adobe Fan Heiti Std B"/>
-          <w:sz w:val="28"/>
-        </w:rPr>
-        <w:t xml:space="preserve"> with them, save good memories with your </w:t>
+        <w:t>ILDOR</w:t>
+      </w:r>
+      <w:r>
+        <w:rPr>
+          <w:rFonts w:ascii="Adobe Fan Heiti Std B" w:eastAsia="Adobe Fan Heiti Std B" w:hAnsi="Adobe Fan Heiti Std B"/>
+          <w:sz w:val="28"/>
+        </w:rPr>
+        <w:t>: I see that you still don</w:t>
+      </w:r>
+      <w:r>
+        <w:rPr>
+          <w:rFonts w:ascii="Adobe Fan Heiti Std B" w:eastAsia="Adobe Fan Heiti Std B" w:hAnsi="Adobe Fan Heiti Std B"/>
+          <w:sz w:val="28"/>
+        </w:rPr>
+        <w:t>’</w:t>
+      </w:r>
+      <w:r>
+        <w:rPr>
+          <w:rFonts w:ascii="Adobe Fan Heiti Std B" w:eastAsia="Adobe Fan Heiti Std B" w:hAnsi="Adobe Fan Heiti Std B"/>
+          <w:sz w:val="28"/>
+        </w:rPr>
+        <w:t xml:space="preserve">t have the courage to accept your past </w:t>
       </w:r>
       <w:proofErr w:type="gramStart"/>
       <w:r>
@@ -2346,7 +2445,7 @@
           <w:rFonts w:ascii="Adobe Fan Heiti Std B" w:eastAsia="Adobe Fan Heiti Std B" w:hAnsi="Adobe Fan Heiti Std B"/>
           <w:sz w:val="28"/>
         </w:rPr>
-        <w:t>friends..</w:t>
+        <w:t>failures..</w:t>
       </w:r>
       <w:proofErr w:type="gramEnd"/>
     </w:p>
@@ -2360,6 +2459,29 @@
       <w:r>
         <w:rPr>
           <w:rFonts w:ascii="Adobe Fan Heiti Std B" w:eastAsia="Adobe Fan Heiti Std B" w:hAnsi="Adobe Fan Heiti Std B"/>
+          <w:sz w:val="28"/>
+        </w:rPr>
+        <w:t>(Choices 5)</w:t>
+      </w:r>
+    </w:p>
+    <w:p>
+      <w:pPr>
+        <w:ind w:firstLine="720"/>
+        <w:rPr>
+          <w:rFonts w:ascii="Adobe Fan Heiti Std B" w:eastAsia="Adobe Fan Heiti Std B" w:hAnsi="Adobe Fan Heiti Std B"/>
+          <w:sz w:val="28"/>
+        </w:rPr>
+      </w:pPr>
+      <w:r>
+        <w:rPr>
+          <w:rFonts w:ascii="Adobe Fan Heiti Std B" w:eastAsia="Adobe Fan Heiti Std B" w:hAnsi="Adobe Fan Heiti Std B"/>
+          <w:sz w:val="28"/>
+        </w:rPr>
+        <w:t xml:space="preserve">A. </w:t>
+      </w:r>
+      <w:r>
+        <w:rPr>
+          <w:rFonts w:ascii="Adobe Fan Heiti Std B" w:eastAsia="Adobe Fan Heiti Std B" w:hAnsi="Adobe Fan Heiti Std B"/>
           <w:color w:val="FF0000"/>
           <w:sz w:val="28"/>
         </w:rPr>
@@ -2370,21 +2492,7 @@
           <w:rFonts w:ascii="Adobe Fan Heiti Std B" w:eastAsia="Adobe Fan Heiti Std B" w:hAnsi="Adobe Fan Heiti Std B"/>
           <w:sz w:val="28"/>
         </w:rPr>
-        <w:t>: Yes I've thoug</w:t>
-      </w:r>
-      <w:r>
-        <w:rPr>
-          <w:rFonts w:ascii="Adobe Fan Heiti Std B" w:eastAsia="Adobe Fan Heiti Std B" w:hAnsi="Adobe Fan Heiti Std B"/>
-          <w:sz w:val="28"/>
-        </w:rPr>
-        <w:t>ht</w:t>
-      </w:r>
-      <w:r>
-        <w:rPr>
-          <w:rFonts w:ascii="Adobe Fan Heiti Std B" w:eastAsia="Adobe Fan Heiti Std B" w:hAnsi="Adobe Fan Heiti Std B"/>
-          <w:sz w:val="28"/>
-        </w:rPr>
-        <w:t xml:space="preserve"> about it for a long </w:t>
+        <w:t xml:space="preserve">: </w:t>
       </w:r>
       <w:proofErr w:type="gramStart"/>
       <w:r>
@@ -2392,14 +2500,7 @@
           <w:rFonts w:ascii="Adobe Fan Heiti Std B" w:eastAsia="Adobe Fan Heiti Std B" w:hAnsi="Adobe Fan Heiti Std B"/>
           <w:sz w:val="28"/>
         </w:rPr>
-        <w:t>time.</w:t>
-      </w:r>
-      <w:r>
-        <w:rPr>
-          <w:rFonts w:ascii="Adobe Fan Heiti Std B" w:eastAsia="Adobe Fan Heiti Std B" w:hAnsi="Adobe Fan Heiti Std B"/>
-          <w:sz w:val="28"/>
-        </w:rPr>
-        <w:t>.</w:t>
+        <w:t>yes</w:t>
       </w:r>
       <w:proofErr w:type="gramEnd"/>
       <w:r>
@@ -2407,8 +2508,214 @@
           <w:rFonts w:ascii="Adobe Fan Heiti Std B" w:eastAsia="Adobe Fan Heiti Std B" w:hAnsi="Adobe Fan Heiti Std B"/>
           <w:sz w:val="28"/>
         </w:rPr>
+        <w:t xml:space="preserve"> I think I still make the same mistakes over and over again...</w:t>
+      </w:r>
+    </w:p>
+    <w:p>
+      <w:pPr>
+        <w:rPr>
+          <w:rFonts w:ascii="Adobe Fan Heiti Std B" w:eastAsia="Adobe Fan Heiti Std B" w:hAnsi="Adobe Fan Heiti Std B"/>
+          <w:color w:val="FF0000"/>
+          <w:sz w:val="28"/>
+        </w:rPr>
+      </w:pPr>
+      <w:r>
+        <w:rPr>
+          <w:rFonts w:ascii="Adobe Fan Heiti Std B" w:eastAsia="Adobe Fan Heiti Std B" w:hAnsi="Adobe Fan Heiti Std B"/>
+          <w:sz w:val="28"/>
+        </w:rPr>
+        <w:t>*proceed to lesson</w:t>
+      </w:r>
+    </w:p>
+    <w:p>
+      <w:pPr>
+        <w:ind w:firstLine="720"/>
+        <w:rPr>
+          <w:rFonts w:ascii="Adobe Fan Heiti Std B" w:eastAsia="Adobe Fan Heiti Std B" w:hAnsi="Adobe Fan Heiti Std B"/>
+          <w:sz w:val="28"/>
+        </w:rPr>
+      </w:pPr>
+      <w:r>
+        <w:rPr>
+          <w:rFonts w:ascii="Adobe Fan Heiti Std B" w:eastAsia="Adobe Fan Heiti Std B" w:hAnsi="Adobe Fan Heiti Std B"/>
+          <w:sz w:val="28"/>
+        </w:rPr>
+        <w:t xml:space="preserve">B. </w:t>
+      </w:r>
+      <w:r>
+        <w:rPr>
+          <w:rFonts w:ascii="Adobe Fan Heiti Std B" w:eastAsia="Adobe Fan Heiti Std B" w:hAnsi="Adobe Fan Heiti Std B"/>
+          <w:color w:val="FF0000"/>
+          <w:sz w:val="28"/>
+        </w:rPr>
+        <w:t>YOU</w:t>
+      </w:r>
+      <w:r>
+        <w:rPr>
+          <w:rFonts w:ascii="Adobe Fan Heiti Std B" w:eastAsia="Adobe Fan Heiti Std B" w:hAnsi="Adobe Fan Heiti Std B"/>
+          <w:sz w:val="28"/>
+        </w:rPr>
+        <w:t>: No I don</w:t>
+      </w:r>
+      <w:r>
+        <w:rPr>
+          <w:rFonts w:ascii="Adobe Fan Heiti Std B" w:eastAsia="Adobe Fan Heiti Std B" w:hAnsi="Adobe Fan Heiti Std B"/>
+          <w:sz w:val="28"/>
+        </w:rPr>
+        <w:t>’</w:t>
+      </w:r>
+      <w:r>
+        <w:rPr>
+          <w:rFonts w:ascii="Adobe Fan Heiti Std B" w:eastAsia="Adobe Fan Heiti Std B" w:hAnsi="Adobe Fan Heiti Std B"/>
+          <w:sz w:val="28"/>
+        </w:rPr>
+        <w:t xml:space="preserve">t have some past failures I know how to handle </w:t>
+      </w:r>
+      <w:proofErr w:type="gramStart"/>
+      <w:r>
+        <w:rPr>
+          <w:rFonts w:ascii="Adobe Fan Heiti Std B" w:eastAsia="Adobe Fan Heiti Std B" w:hAnsi="Adobe Fan Heiti Std B"/>
+          <w:sz w:val="28"/>
+        </w:rPr>
+        <w:t>things..</w:t>
+      </w:r>
+      <w:proofErr w:type="gramEnd"/>
+      <w:r>
+        <w:rPr>
+          <w:rFonts w:ascii="Adobe Fan Heiti Std B" w:eastAsia="Adobe Fan Heiti Std B" w:hAnsi="Adobe Fan Heiti Std B"/>
+          <w:sz w:val="28"/>
+        </w:rPr>
+        <w:t xml:space="preserve"> Wizard why are you telling me this!</w:t>
+      </w:r>
+      <w:r>
+        <w:rPr>
+          <w:rFonts w:ascii="Adobe Fan Heiti Std B" w:eastAsia="Adobe Fan Heiti Std B" w:hAnsi="Adobe Fan Heiti Std B"/>
+          <w:sz w:val="28"/>
+        </w:rPr>
+        <w:t>?</w:t>
+      </w:r>
+    </w:p>
+    <w:p>
+      <w:pPr>
+        <w:rPr>
+          <w:rFonts w:ascii="Adobe Fan Heiti Std B" w:eastAsia="Adobe Fan Heiti Std B" w:hAnsi="Adobe Fan Heiti Std B"/>
+          <w:sz w:val="28"/>
+        </w:rPr>
+      </w:pPr>
+      <w:r>
+        <w:rPr>
+          <w:rFonts w:ascii="Adobe Fan Heiti Std B" w:eastAsia="Adobe Fan Heiti Std B" w:hAnsi="Adobe Fan Heiti Std B"/>
+          <w:sz w:val="28"/>
+        </w:rPr>
+        <w:t>*proceed to lesson</w:t>
+      </w:r>
+    </w:p>
+    <w:p>
+      <w:pPr>
+        <w:rPr>
+          <w:rFonts w:ascii="Adobe Fan Heiti Std B" w:eastAsia="Adobe Fan Heiti Std B" w:hAnsi="Adobe Fan Heiti Std B"/>
+          <w:sz w:val="28"/>
+        </w:rPr>
+      </w:pPr>
+      <w:r>
+        <w:rPr>
+          <w:rFonts w:ascii="Adobe Fan Heiti Std B" w:eastAsia="Adobe Fan Heiti Std B" w:hAnsi="Adobe Fan Heiti Std B"/>
+          <w:sz w:val="28"/>
+        </w:rPr>
+        <w:t>LESSON</w:t>
+      </w:r>
+    </w:p>
+    <w:p>
+      <w:pPr>
+        <w:rPr>
+          <w:rFonts w:ascii="Adobe Fan Heiti Std B" w:eastAsia="Adobe Fan Heiti Std B" w:hAnsi="Adobe Fan Heiti Std B"/>
+          <w:sz w:val="28"/>
+        </w:rPr>
+      </w:pPr>
+      <w:r>
+        <w:rPr>
+          <w:rFonts w:ascii="Adobe Fan Heiti Std B" w:eastAsia="Adobe Fan Heiti Std B" w:hAnsi="Adobe Fan Heiti Std B"/>
+          <w:color w:val="FF0000"/>
+          <w:sz w:val="28"/>
+        </w:rPr>
+        <w:t>ILDOR</w:t>
+      </w:r>
+      <w:r>
+        <w:rPr>
+          <w:rFonts w:ascii="Adobe Fan Heiti Std B" w:eastAsia="Adobe Fan Heiti Std B" w:hAnsi="Adobe Fan Heiti Std B"/>
+          <w:sz w:val="28"/>
+        </w:rPr>
+        <w:t xml:space="preserve">: I can see it all by looking in your eyes you are deepen sad inside... I'm telling you this so you will have the courage to face things on your own and make the past a lesson from what you are now... </w:t>
+      </w:r>
+    </w:p>
+    <w:p>
+      <w:pPr>
+        <w:rPr>
+          <w:rFonts w:ascii="Adobe Fan Heiti Std B" w:eastAsia="Adobe Fan Heiti Std B" w:hAnsi="Adobe Fan Heiti Std B"/>
+          <w:sz w:val="28"/>
+        </w:rPr>
+      </w:pPr>
+    </w:p>
+    <w:p>
+      <w:pPr>
+        <w:rPr>
+          <w:rFonts w:ascii="Adobe Fan Heiti Std B" w:eastAsia="Adobe Fan Heiti Std B" w:hAnsi="Adobe Fan Heiti Std B"/>
+          <w:sz w:val="28"/>
+        </w:rPr>
+      </w:pPr>
+      <w:r>
+        <w:rPr>
+          <w:rFonts w:ascii="Adobe Fan Heiti Std B" w:eastAsia="Adobe Fan Heiti Std B" w:hAnsi="Adobe Fan Heiti Std B"/>
+          <w:color w:val="FF0000"/>
+          <w:sz w:val="28"/>
+        </w:rPr>
+        <w:lastRenderedPageBreak/>
+        <w:t>YOU</w:t>
+      </w:r>
+      <w:r>
+        <w:rPr>
+          <w:rFonts w:ascii="Adobe Fan Heiti Std B" w:eastAsia="Adobe Fan Heiti Std B" w:hAnsi="Adobe Fan Heiti Std B"/>
+          <w:sz w:val="28"/>
+        </w:rPr>
+        <w:t>:</w:t>
+      </w:r>
+      <w:r>
+        <w:rPr>
+          <w:rFonts w:ascii="Adobe Fan Heiti Std B" w:eastAsia="Adobe Fan Heiti Std B" w:hAnsi="Adobe Fan Heiti Std B"/>
+          <w:sz w:val="28"/>
+        </w:rPr>
         <w:t xml:space="preserve"> </w:t>
       </w:r>
+      <w:r>
+        <w:rPr>
+          <w:rFonts w:ascii="Adobe Fan Heiti Std B" w:eastAsia="Adobe Fan Heiti Std B" w:hAnsi="Adobe Fan Heiti Std B"/>
+          <w:sz w:val="28"/>
+        </w:rPr>
+        <w:t xml:space="preserve">Thank you </w:t>
+      </w:r>
+      <w:proofErr w:type="spellStart"/>
+      <w:r>
+        <w:rPr>
+          <w:rFonts w:ascii="Adobe Fan Heiti Std B" w:eastAsia="Adobe Fan Heiti Std B" w:hAnsi="Adobe Fan Heiti Std B"/>
+          <w:sz w:val="28"/>
+        </w:rPr>
+        <w:t>Ildor</w:t>
+      </w:r>
+      <w:proofErr w:type="spellEnd"/>
+      <w:r>
+        <w:rPr>
+          <w:rFonts w:ascii="Adobe Fan Heiti Std B" w:eastAsia="Adobe Fan Heiti Std B" w:hAnsi="Adobe Fan Heiti Std B"/>
+          <w:sz w:val="28"/>
+        </w:rPr>
+        <w:t xml:space="preserve">, I think that from now </w:t>
+      </w:r>
+      <w:r>
+        <w:rPr>
+          <w:rFonts w:ascii="Adobe Fan Heiti Std B" w:eastAsia="Adobe Fan Heiti Std B" w:hAnsi="Adobe Fan Heiti Std B"/>
+          <w:sz w:val="28"/>
+        </w:rPr>
+        <w:t>on I will make good choices....</w:t>
+      </w:r>
     </w:p>
     <w:p>
       <w:pPr>
@@ -2430,21 +2737,21 @@
           <w:rFonts w:ascii="Adobe Fan Heiti Std B" w:eastAsia="Adobe Fan Heiti Std B" w:hAnsi="Adobe Fan Heiti Std B"/>
           <w:sz w:val="28"/>
         </w:rPr>
-        <w:t>: I see that you still don</w:t>
-      </w:r>
-      <w:r>
-        <w:rPr>
-          <w:rFonts w:ascii="Adobe Fan Heiti Std B" w:eastAsia="Adobe Fan Heiti Std B" w:hAnsi="Adobe Fan Heiti Std B"/>
-          <w:sz w:val="28"/>
-        </w:rPr>
-        <w:t>’</w:t>
-      </w:r>
-      <w:r>
-        <w:rPr>
-          <w:rFonts w:ascii="Adobe Fan Heiti Std B" w:eastAsia="Adobe Fan Heiti Std B" w:hAnsi="Adobe Fan Heiti Std B"/>
-          <w:sz w:val="28"/>
-        </w:rPr>
-        <w:t xml:space="preserve">t have the courage to accept your past </w:t>
+        <w:t xml:space="preserve">: Yes dear warrior now I see that your </w:t>
+      </w:r>
+      <w:r>
+        <w:rPr>
+          <w:rFonts w:ascii="Adobe Fan Heiti Std B" w:eastAsia="Adobe Fan Heiti Std B" w:hAnsi="Adobe Fan Heiti Std B"/>
+          <w:sz w:val="28"/>
+        </w:rPr>
+        <w:t>future is brighter</w:t>
+      </w:r>
+      <w:r>
+        <w:rPr>
+          <w:rFonts w:ascii="Adobe Fan Heiti Std B" w:eastAsia="Adobe Fan Heiti Std B" w:hAnsi="Adobe Fan Heiti Std B"/>
+          <w:sz w:val="28"/>
+        </w:rPr>
+        <w:t xml:space="preserve"> more than a while </w:t>
       </w:r>
       <w:proofErr w:type="gramStart"/>
       <w:r>
@@ -2452,40 +2759,72 @@
           <w:rFonts w:ascii="Adobe Fan Heiti Std B" w:eastAsia="Adobe Fan Heiti Std B" w:hAnsi="Adobe Fan Heiti Std B"/>
           <w:sz w:val="28"/>
         </w:rPr>
-        <w:t>failures..</w:t>
+        <w:t>ago..</w:t>
       </w:r>
       <w:proofErr w:type="gramEnd"/>
-    </w:p>
-    <w:p>
-      <w:pPr>
-        <w:rPr>
-          <w:rFonts w:ascii="Adobe Fan Heiti Std B" w:eastAsia="Adobe Fan Heiti Std B" w:hAnsi="Adobe Fan Heiti Std B"/>
-          <w:sz w:val="28"/>
-        </w:rPr>
-      </w:pPr>
-      <w:r>
-        <w:rPr>
-          <w:rFonts w:ascii="Adobe Fan Heiti Std B" w:eastAsia="Adobe Fan Heiti Std B" w:hAnsi="Adobe Fan Heiti Std B"/>
-          <w:sz w:val="28"/>
-        </w:rPr>
-        <w:t>(Choices 5)</w:t>
-      </w:r>
-    </w:p>
-    <w:p>
-      <w:pPr>
-        <w:ind w:firstLine="720"/>
-        <w:rPr>
-          <w:rFonts w:ascii="Adobe Fan Heiti Std B" w:eastAsia="Adobe Fan Heiti Std B" w:hAnsi="Adobe Fan Heiti Std B"/>
-          <w:sz w:val="28"/>
-        </w:rPr>
-      </w:pPr>
-      <w:r>
-        <w:rPr>
-          <w:rFonts w:ascii="Adobe Fan Heiti Std B" w:eastAsia="Adobe Fan Heiti Std B" w:hAnsi="Adobe Fan Heiti Std B"/>
-          <w:sz w:val="28"/>
-        </w:rPr>
-        <w:t xml:space="preserve">A. </w:t>
-      </w:r>
+      <w:r>
+        <w:rPr>
+          <w:rFonts w:ascii="Adobe Fan Heiti Std B" w:eastAsia="Adobe Fan Heiti Std B" w:hAnsi="Adobe Fan Heiti Std B"/>
+          <w:sz w:val="28"/>
+        </w:rPr>
+        <w:t xml:space="preserve"> One more </w:t>
+      </w:r>
+      <w:proofErr w:type="gramStart"/>
+      <w:r>
+        <w:rPr>
+          <w:rFonts w:ascii="Adobe Fan Heiti Std B" w:eastAsia="Adobe Fan Heiti Std B" w:hAnsi="Adobe Fan Heiti Std B"/>
+          <w:sz w:val="28"/>
+        </w:rPr>
+        <w:t>thing..</w:t>
+      </w:r>
+      <w:proofErr w:type="gramEnd"/>
+      <w:r>
+        <w:rPr>
+          <w:rFonts w:ascii="Adobe Fan Heiti Std B" w:eastAsia="Adobe Fan Heiti Std B" w:hAnsi="Adobe Fan Heiti Std B"/>
+          <w:sz w:val="28"/>
+        </w:rPr>
+        <w:t xml:space="preserve"> Don't lose hope dear </w:t>
+      </w:r>
+      <w:proofErr w:type="gramStart"/>
+      <w:r>
+        <w:rPr>
+          <w:rFonts w:ascii="Adobe Fan Heiti Std B" w:eastAsia="Adobe Fan Heiti Std B" w:hAnsi="Adobe Fan Heiti Std B"/>
+          <w:sz w:val="28"/>
+        </w:rPr>
+        <w:t>warrior..</w:t>
+      </w:r>
+      <w:proofErr w:type="gramEnd"/>
+    </w:p>
+    <w:p>
+      <w:pPr>
+        <w:rPr>
+          <w:rFonts w:ascii="Adobe Fan Heiti Std B" w:eastAsia="Adobe Fan Heiti Std B" w:hAnsi="Adobe Fan Heiti Std B"/>
+          <w:sz w:val="28"/>
+        </w:rPr>
+      </w:pPr>
+    </w:p>
+    <w:p>
+      <w:pPr>
+        <w:rPr>
+          <w:rFonts w:ascii="Adobe Fan Heiti Std B" w:eastAsia="Adobe Fan Heiti Std B" w:hAnsi="Adobe Fan Heiti Std B"/>
+          <w:sz w:val="28"/>
+        </w:rPr>
+      </w:pPr>
+      <w:r>
+        <w:rPr>
+          <w:rFonts w:ascii="Adobe Fan Heiti Std B" w:eastAsia="Adobe Fan Heiti Std B" w:hAnsi="Adobe Fan Heiti Std B"/>
+          <w:sz w:val="28"/>
+        </w:rPr>
+        <w:t>*The Village* CALMNESS</w:t>
+      </w:r>
+    </w:p>
+    <w:p>
+      <w:pPr>
+        <w:rPr>
+          <w:rFonts w:ascii="Adobe Fan Heiti Std B" w:eastAsia="Adobe Fan Heiti Std B" w:hAnsi="Adobe Fan Heiti Std B"/>
+          <w:sz w:val="28"/>
+        </w:rPr>
+      </w:pPr>
       <w:r>
         <w:rPr>
           <w:rFonts w:ascii="Adobe Fan Heiti Std B" w:eastAsia="Adobe Fan Heiti Std B" w:hAnsi="Adobe Fan Heiti Std B"/>
@@ -2499,351 +2838,6 @@
           <w:rFonts w:ascii="Adobe Fan Heiti Std B" w:eastAsia="Adobe Fan Heiti Std B" w:hAnsi="Adobe Fan Heiti Std B"/>
           <w:sz w:val="28"/>
         </w:rPr>
-        <w:t xml:space="preserve">: </w:t>
-      </w:r>
-      <w:proofErr w:type="gramStart"/>
-      <w:r>
-        <w:rPr>
-          <w:rFonts w:ascii="Adobe Fan Heiti Std B" w:eastAsia="Adobe Fan Heiti Std B" w:hAnsi="Adobe Fan Heiti Std B"/>
-          <w:sz w:val="28"/>
-        </w:rPr>
-        <w:t>yes</w:t>
-      </w:r>
-      <w:proofErr w:type="gramEnd"/>
-      <w:r>
-        <w:rPr>
-          <w:rFonts w:ascii="Adobe Fan Heiti Std B" w:eastAsia="Adobe Fan Heiti Std B" w:hAnsi="Adobe Fan Heiti Std B"/>
-          <w:sz w:val="28"/>
-        </w:rPr>
-        <w:t xml:space="preserve"> I think I still make the same mistakes over and over again...</w:t>
-      </w:r>
-    </w:p>
-    <w:p>
-      <w:pPr>
-        <w:rPr>
-          <w:rFonts w:ascii="Adobe Fan Heiti Std B" w:eastAsia="Adobe Fan Heiti Std B" w:hAnsi="Adobe Fan Heiti Std B"/>
-          <w:color w:val="FF0000"/>
-          <w:sz w:val="28"/>
-        </w:rPr>
-      </w:pPr>
-      <w:r>
-        <w:rPr>
-          <w:rFonts w:ascii="Adobe Fan Heiti Std B" w:eastAsia="Adobe Fan Heiti Std B" w:hAnsi="Adobe Fan Heiti Std B"/>
-          <w:sz w:val="28"/>
-        </w:rPr>
-        <w:t>*proceed to lesson</w:t>
-      </w:r>
-    </w:p>
-    <w:p>
-      <w:pPr>
-        <w:ind w:firstLine="720"/>
-        <w:rPr>
-          <w:rFonts w:ascii="Adobe Fan Heiti Std B" w:eastAsia="Adobe Fan Heiti Std B" w:hAnsi="Adobe Fan Heiti Std B"/>
-          <w:sz w:val="28"/>
-        </w:rPr>
-      </w:pPr>
-      <w:r>
-        <w:rPr>
-          <w:rFonts w:ascii="Adobe Fan Heiti Std B" w:eastAsia="Adobe Fan Heiti Std B" w:hAnsi="Adobe Fan Heiti Std B"/>
-          <w:sz w:val="28"/>
-        </w:rPr>
-        <w:t xml:space="preserve">B. </w:t>
-      </w:r>
-      <w:r>
-        <w:rPr>
-          <w:rFonts w:ascii="Adobe Fan Heiti Std B" w:eastAsia="Adobe Fan Heiti Std B" w:hAnsi="Adobe Fan Heiti Std B"/>
-          <w:color w:val="FF0000"/>
-          <w:sz w:val="28"/>
-        </w:rPr>
-        <w:t>YOU</w:t>
-      </w:r>
-      <w:r>
-        <w:rPr>
-          <w:rFonts w:ascii="Adobe Fan Heiti Std B" w:eastAsia="Adobe Fan Heiti Std B" w:hAnsi="Adobe Fan Heiti Std B"/>
-          <w:sz w:val="28"/>
-        </w:rPr>
-        <w:t>: No I don</w:t>
-      </w:r>
-      <w:r>
-        <w:rPr>
-          <w:rFonts w:ascii="Adobe Fan Heiti Std B" w:eastAsia="Adobe Fan Heiti Std B" w:hAnsi="Adobe Fan Heiti Std B"/>
-          <w:sz w:val="28"/>
-        </w:rPr>
-        <w:t>’</w:t>
-      </w:r>
-      <w:r>
-        <w:rPr>
-          <w:rFonts w:ascii="Adobe Fan Heiti Std B" w:eastAsia="Adobe Fan Heiti Std B" w:hAnsi="Adobe Fan Heiti Std B"/>
-          <w:sz w:val="28"/>
-        </w:rPr>
-        <w:t xml:space="preserve">t have some past failures I know how to handle </w:t>
-      </w:r>
-      <w:proofErr w:type="gramStart"/>
-      <w:r>
-        <w:rPr>
-          <w:rFonts w:ascii="Adobe Fan Heiti Std B" w:eastAsia="Adobe Fan Heiti Std B" w:hAnsi="Adobe Fan Heiti Std B"/>
-          <w:sz w:val="28"/>
-        </w:rPr>
-        <w:t>things..</w:t>
-      </w:r>
-      <w:proofErr w:type="gramEnd"/>
-      <w:r>
-        <w:rPr>
-          <w:rFonts w:ascii="Adobe Fan Heiti Std B" w:eastAsia="Adobe Fan Heiti Std B" w:hAnsi="Adobe Fan Heiti Std B"/>
-          <w:sz w:val="28"/>
-        </w:rPr>
-        <w:t xml:space="preserve"> Wizard why are you telling me this!</w:t>
-      </w:r>
-      <w:r>
-        <w:rPr>
-          <w:rFonts w:ascii="Adobe Fan Heiti Std B" w:eastAsia="Adobe Fan Heiti Std B" w:hAnsi="Adobe Fan Heiti Std B"/>
-          <w:sz w:val="28"/>
-        </w:rPr>
-        <w:t>?</w:t>
-      </w:r>
-    </w:p>
-    <w:p>
-      <w:pPr>
-        <w:rPr>
-          <w:rFonts w:ascii="Adobe Fan Heiti Std B" w:eastAsia="Adobe Fan Heiti Std B" w:hAnsi="Adobe Fan Heiti Std B"/>
-          <w:sz w:val="28"/>
-        </w:rPr>
-      </w:pPr>
-      <w:r>
-        <w:rPr>
-          <w:rFonts w:ascii="Adobe Fan Heiti Std B" w:eastAsia="Adobe Fan Heiti Std B" w:hAnsi="Adobe Fan Heiti Std B"/>
-          <w:sz w:val="28"/>
-        </w:rPr>
-        <w:t>*proceed to lesson</w:t>
-      </w:r>
-    </w:p>
-    <w:p>
-      <w:pPr>
-        <w:rPr>
-          <w:rFonts w:ascii="Adobe Fan Heiti Std B" w:eastAsia="Adobe Fan Heiti Std B" w:hAnsi="Adobe Fan Heiti Std B"/>
-          <w:sz w:val="28"/>
-        </w:rPr>
-      </w:pPr>
-      <w:r>
-        <w:rPr>
-          <w:rFonts w:ascii="Adobe Fan Heiti Std B" w:eastAsia="Adobe Fan Heiti Std B" w:hAnsi="Adobe Fan Heiti Std B"/>
-          <w:sz w:val="28"/>
-        </w:rPr>
-        <w:t>LESSON</w:t>
-      </w:r>
-    </w:p>
-    <w:p>
-      <w:pPr>
-        <w:rPr>
-          <w:rFonts w:ascii="Adobe Fan Heiti Std B" w:eastAsia="Adobe Fan Heiti Std B" w:hAnsi="Adobe Fan Heiti Std B"/>
-          <w:sz w:val="28"/>
-        </w:rPr>
-      </w:pPr>
-      <w:r>
-        <w:rPr>
-          <w:rFonts w:ascii="Adobe Fan Heiti Std B" w:eastAsia="Adobe Fan Heiti Std B" w:hAnsi="Adobe Fan Heiti Std B"/>
-          <w:color w:val="FF0000"/>
-          <w:sz w:val="28"/>
-        </w:rPr>
-        <w:t>ILDOR</w:t>
-      </w:r>
-      <w:r>
-        <w:rPr>
-          <w:rFonts w:ascii="Adobe Fan Heiti Std B" w:eastAsia="Adobe Fan Heiti Std B" w:hAnsi="Adobe Fan Heiti Std B"/>
-          <w:sz w:val="28"/>
-        </w:rPr>
-        <w:t xml:space="preserve">: I can see it all by looking in your eyes you are deepen sad inside... I'm telling you this so you will have the courage to face things on your own and make the past a lesson from what you are now... </w:t>
-      </w:r>
-    </w:p>
-    <w:p>
-      <w:pPr>
-        <w:rPr>
-          <w:rFonts w:ascii="Adobe Fan Heiti Std B" w:eastAsia="Adobe Fan Heiti Std B" w:hAnsi="Adobe Fan Heiti Std B"/>
-          <w:sz w:val="28"/>
-        </w:rPr>
-      </w:pPr>
-    </w:p>
-    <w:p>
-      <w:pPr>
-        <w:rPr>
-          <w:rFonts w:ascii="Adobe Fan Heiti Std B" w:eastAsia="Adobe Fan Heiti Std B" w:hAnsi="Adobe Fan Heiti Std B"/>
-          <w:sz w:val="28"/>
-        </w:rPr>
-      </w:pPr>
-      <w:r>
-        <w:rPr>
-          <w:rFonts w:ascii="Adobe Fan Heiti Std B" w:eastAsia="Adobe Fan Heiti Std B" w:hAnsi="Adobe Fan Heiti Std B"/>
-          <w:color w:val="FF0000"/>
-          <w:sz w:val="28"/>
-        </w:rPr>
-        <w:t>YOU</w:t>
-      </w:r>
-      <w:r>
-        <w:rPr>
-          <w:rFonts w:ascii="Adobe Fan Heiti Std B" w:eastAsia="Adobe Fan Heiti Std B" w:hAnsi="Adobe Fan Heiti Std B"/>
-          <w:sz w:val="28"/>
-        </w:rPr>
-        <w:t>:</w:t>
-      </w:r>
-      <w:r>
-        <w:rPr>
-          <w:rFonts w:ascii="Adobe Fan Heiti Std B" w:eastAsia="Adobe Fan Heiti Std B" w:hAnsi="Adobe Fan Heiti Std B"/>
-          <w:sz w:val="28"/>
-        </w:rPr>
-        <w:t xml:space="preserve"> </w:t>
-      </w:r>
-      <w:r>
-        <w:rPr>
-          <w:rFonts w:ascii="Adobe Fan Heiti Std B" w:eastAsia="Adobe Fan Heiti Std B" w:hAnsi="Adobe Fan Heiti Std B"/>
-          <w:sz w:val="28"/>
-        </w:rPr>
-        <w:t xml:space="preserve">Thank you </w:t>
-      </w:r>
-      <w:proofErr w:type="spellStart"/>
-      <w:r>
-        <w:rPr>
-          <w:rFonts w:ascii="Adobe Fan Heiti Std B" w:eastAsia="Adobe Fan Heiti Std B" w:hAnsi="Adobe Fan Heiti Std B"/>
-          <w:sz w:val="28"/>
-        </w:rPr>
-        <w:t>Ildor</w:t>
-      </w:r>
-      <w:proofErr w:type="spellEnd"/>
-      <w:r>
-        <w:rPr>
-          <w:rFonts w:ascii="Adobe Fan Heiti Std B" w:eastAsia="Adobe Fan Heiti Std B" w:hAnsi="Adobe Fan Heiti Std B"/>
-          <w:sz w:val="28"/>
-        </w:rPr>
-        <w:t xml:space="preserve">, I think that from now </w:t>
-      </w:r>
-      <w:r>
-        <w:rPr>
-          <w:rFonts w:ascii="Adobe Fan Heiti Std B" w:eastAsia="Adobe Fan Heiti Std B" w:hAnsi="Adobe Fan Heiti Std B"/>
-          <w:sz w:val="28"/>
-        </w:rPr>
-        <w:t>on I will make good choices....</w:t>
-      </w:r>
-    </w:p>
-    <w:p>
-      <w:pPr>
-        <w:rPr>
-          <w:rFonts w:ascii="Adobe Fan Heiti Std B" w:eastAsia="Adobe Fan Heiti Std B" w:hAnsi="Adobe Fan Heiti Std B"/>
-          <w:sz w:val="28"/>
-        </w:rPr>
-      </w:pPr>
-      <w:r>
-        <w:rPr>
-          <w:rFonts w:ascii="Adobe Fan Heiti Std B" w:eastAsia="Adobe Fan Heiti Std B" w:hAnsi="Adobe Fan Heiti Std B"/>
-          <w:color w:val="FF0000"/>
-          <w:sz w:val="28"/>
-        </w:rPr>
-        <w:t>ILDOR</w:t>
-      </w:r>
-      <w:r>
-        <w:rPr>
-          <w:rFonts w:ascii="Adobe Fan Heiti Std B" w:eastAsia="Adobe Fan Heiti Std B" w:hAnsi="Adobe Fan Heiti Std B"/>
-          <w:sz w:val="28"/>
-        </w:rPr>
-        <w:t xml:space="preserve">: Yes dear warrior now I see that your </w:t>
-      </w:r>
-      <w:r>
-        <w:rPr>
-          <w:rFonts w:ascii="Adobe Fan Heiti Std B" w:eastAsia="Adobe Fan Heiti Std B" w:hAnsi="Adobe Fan Heiti Std B"/>
-          <w:sz w:val="28"/>
-        </w:rPr>
-        <w:t>future is brighter</w:t>
-      </w:r>
-      <w:r>
-        <w:rPr>
-          <w:rFonts w:ascii="Adobe Fan Heiti Std B" w:eastAsia="Adobe Fan Heiti Std B" w:hAnsi="Adobe Fan Heiti Std B"/>
-          <w:sz w:val="28"/>
-        </w:rPr>
-        <w:t xml:space="preserve"> more than a while </w:t>
-      </w:r>
-      <w:proofErr w:type="gramStart"/>
-      <w:r>
-        <w:rPr>
-          <w:rFonts w:ascii="Adobe Fan Heiti Std B" w:eastAsia="Adobe Fan Heiti Std B" w:hAnsi="Adobe Fan Heiti Std B"/>
-          <w:sz w:val="28"/>
-        </w:rPr>
-        <w:t>ago..</w:t>
-      </w:r>
-      <w:proofErr w:type="gramEnd"/>
-      <w:r>
-        <w:rPr>
-          <w:rFonts w:ascii="Adobe Fan Heiti Std B" w:eastAsia="Adobe Fan Heiti Std B" w:hAnsi="Adobe Fan Heiti Std B"/>
-          <w:sz w:val="28"/>
-        </w:rPr>
-        <w:t xml:space="preserve"> One more </w:t>
-      </w:r>
-      <w:proofErr w:type="gramStart"/>
-      <w:r>
-        <w:rPr>
-          <w:rFonts w:ascii="Adobe Fan Heiti Std B" w:eastAsia="Adobe Fan Heiti Std B" w:hAnsi="Adobe Fan Heiti Std B"/>
-          <w:sz w:val="28"/>
-        </w:rPr>
-        <w:t>thing..</w:t>
-      </w:r>
-      <w:proofErr w:type="gramEnd"/>
-      <w:r>
-        <w:rPr>
-          <w:rFonts w:ascii="Adobe Fan Heiti Std B" w:eastAsia="Adobe Fan Heiti Std B" w:hAnsi="Adobe Fan Heiti Std B"/>
-          <w:sz w:val="28"/>
-        </w:rPr>
-        <w:t xml:space="preserve"> Don't lose hope dear </w:t>
-      </w:r>
-      <w:proofErr w:type="gramStart"/>
-      <w:r>
-        <w:rPr>
-          <w:rFonts w:ascii="Adobe Fan Heiti Std B" w:eastAsia="Adobe Fan Heiti Std B" w:hAnsi="Adobe Fan Heiti Std B"/>
-          <w:sz w:val="28"/>
-        </w:rPr>
-        <w:t>warrior..</w:t>
-      </w:r>
-      <w:proofErr w:type="gramEnd"/>
-    </w:p>
-    <w:p>
-      <w:pPr>
-        <w:rPr>
-          <w:rFonts w:ascii="Adobe Fan Heiti Std B" w:eastAsia="Adobe Fan Heiti Std B" w:hAnsi="Adobe Fan Heiti Std B"/>
-          <w:sz w:val="28"/>
-        </w:rPr>
-      </w:pPr>
-    </w:p>
-    <w:p>
-      <w:pPr>
-        <w:rPr>
-          <w:rFonts w:ascii="Adobe Fan Heiti Std B" w:eastAsia="Adobe Fan Heiti Std B" w:hAnsi="Adobe Fan Heiti Std B"/>
-          <w:sz w:val="28"/>
-        </w:rPr>
-      </w:pPr>
-      <w:r>
-        <w:rPr>
-          <w:rFonts w:ascii="Adobe Fan Heiti Std B" w:eastAsia="Adobe Fan Heiti Std B" w:hAnsi="Adobe Fan Heiti Std B"/>
-          <w:sz w:val="28"/>
-        </w:rPr>
-        <w:t>*The Village* CALMNESS</w:t>
-      </w:r>
-    </w:p>
-    <w:p>
-      <w:pPr>
-        <w:rPr>
-          <w:rFonts w:ascii="Adobe Fan Heiti Std B" w:eastAsia="Adobe Fan Heiti Std B" w:hAnsi="Adobe Fan Heiti Std B"/>
-          <w:sz w:val="28"/>
-        </w:rPr>
-      </w:pPr>
-      <w:r>
-        <w:rPr>
-          <w:rFonts w:ascii="Adobe Fan Heiti Std B" w:eastAsia="Adobe Fan Heiti Std B" w:hAnsi="Adobe Fan Heiti Std B"/>
-          <w:color w:val="FF0000"/>
-          <w:sz w:val="28"/>
-        </w:rPr>
-        <w:t>YOU</w:t>
-      </w:r>
-      <w:r>
-        <w:rPr>
-          <w:rFonts w:ascii="Adobe Fan Heiti Std B" w:eastAsia="Adobe Fan Heiti Std B" w:hAnsi="Adobe Fan Heiti Std B"/>
-          <w:sz w:val="28"/>
-        </w:rPr>
         <w:t>: Smile, are we near the village?</w:t>
       </w:r>
     </w:p>
@@ -2860,7 +2854,6 @@
           <w:color w:val="FF0000"/>
           <w:sz w:val="28"/>
         </w:rPr>
-        <w:lastRenderedPageBreak/>
         <w:t>SMILE</w:t>
       </w:r>
       <w:r>
@@ -3121,9 +3114,17 @@
       <w:r>
         <w:rPr>
           <w:rFonts w:ascii="Adobe Fan Heiti Std B" w:eastAsia="Adobe Fan Heiti Std B" w:hAnsi="Adobe Fan Heiti Std B"/>
-          <w:sz w:val="28"/>
-        </w:rPr>
-        <w:t>VILLAGERS: What? can</w:t>
+          <w:color w:val="FF0000"/>
+          <w:sz w:val="28"/>
+        </w:rPr>
+        <w:t>VILLAGERS</w:t>
+      </w:r>
+      <w:r>
+        <w:rPr>
+          <w:rFonts w:ascii="Adobe Fan Heiti Std B" w:eastAsia="Adobe Fan Heiti Std B" w:hAnsi="Adobe Fan Heiti Std B"/>
+          <w:sz w:val="28"/>
+        </w:rPr>
+        <w:t>: What? can</w:t>
       </w:r>
       <w:r>
         <w:rPr>
@@ -3173,24 +3174,40 @@
       <w:r>
         <w:rPr>
           <w:rFonts w:ascii="Adobe Fan Heiti Std B" w:eastAsia="Adobe Fan Heiti Std B" w:hAnsi="Adobe Fan Heiti Std B"/>
-          <w:sz w:val="28"/>
-        </w:rPr>
-        <w:t>SMILE: Why are you all giving up so easily? Don't you have any courage in your hearts to fight for it?</w:t>
-      </w:r>
-    </w:p>
-    <w:p>
-      <w:pPr>
-        <w:rPr>
-          <w:rFonts w:ascii="Adobe Fan Heiti Std B" w:eastAsia="Adobe Fan Heiti Std B" w:hAnsi="Adobe Fan Heiti Std B"/>
-          <w:sz w:val="28"/>
-        </w:rPr>
-      </w:pPr>
-      <w:r>
-        <w:rPr>
-          <w:rFonts w:ascii="Adobe Fan Heiti Std B" w:eastAsia="Adobe Fan Heiti Std B" w:hAnsi="Adobe Fan Heiti Std B"/>
-          <w:sz w:val="28"/>
-        </w:rPr>
-        <w:t xml:space="preserve">VILLAGERS: We did not really know what to do now because we've already lost our </w:t>
+          <w:color w:val="FF0000"/>
+          <w:sz w:val="28"/>
+        </w:rPr>
+        <w:t>SMILE</w:t>
+      </w:r>
+      <w:r>
+        <w:rPr>
+          <w:rFonts w:ascii="Adobe Fan Heiti Std B" w:eastAsia="Adobe Fan Heiti Std B" w:hAnsi="Adobe Fan Heiti Std B"/>
+          <w:sz w:val="28"/>
+        </w:rPr>
+        <w:t>: Why are you all giving up so easily? Don't you have any courage in your hearts to fight for it?</w:t>
+      </w:r>
+    </w:p>
+    <w:p>
+      <w:pPr>
+        <w:rPr>
+          <w:rFonts w:ascii="Adobe Fan Heiti Std B" w:eastAsia="Adobe Fan Heiti Std B" w:hAnsi="Adobe Fan Heiti Std B"/>
+          <w:sz w:val="28"/>
+        </w:rPr>
+      </w:pPr>
+      <w:r>
+        <w:rPr>
+          <w:rFonts w:ascii="Adobe Fan Heiti Std B" w:eastAsia="Adobe Fan Heiti Std B" w:hAnsi="Adobe Fan Heiti Std B"/>
+          <w:color w:val="FF0000"/>
+          <w:sz w:val="28"/>
+        </w:rPr>
+        <w:t>VILLAGERS</w:t>
+      </w:r>
+      <w:r>
+        <w:rPr>
+          <w:rFonts w:ascii="Adobe Fan Heiti Std B" w:eastAsia="Adobe Fan Heiti Std B" w:hAnsi="Adobe Fan Heiti Std B"/>
+          <w:sz w:val="28"/>
+        </w:rPr>
+        <w:t xml:space="preserve">: We did not really know what to do now because we've already lost our </w:t>
       </w:r>
       <w:proofErr w:type="gramStart"/>
       <w:r>
@@ -3219,9 +3236,17 @@
       <w:r>
         <w:rPr>
           <w:rFonts w:ascii="Adobe Fan Heiti Std B" w:eastAsia="Adobe Fan Heiti Std B" w:hAnsi="Adobe Fan Heiti Std B"/>
-          <w:sz w:val="28"/>
-        </w:rPr>
-        <w:t xml:space="preserve">YOU: But if we all give up now what about all the people that we lost? We have to fight back now to avenge </w:t>
+          <w:color w:val="FF0000"/>
+          <w:sz w:val="28"/>
+        </w:rPr>
+        <w:t>YOU</w:t>
+      </w:r>
+      <w:r>
+        <w:rPr>
+          <w:rFonts w:ascii="Adobe Fan Heiti Std B" w:eastAsia="Adobe Fan Heiti Std B" w:hAnsi="Adobe Fan Heiti Std B"/>
+          <w:sz w:val="28"/>
+        </w:rPr>
+        <w:t xml:space="preserve">: But if we all give up now what about all the people that we lost? We have to fight back now to avenge </w:t>
       </w:r>
       <w:proofErr w:type="gramStart"/>
       <w:r>
@@ -3310,10 +3335,18 @@
       <w:r>
         <w:rPr>
           <w:rFonts w:ascii="Adobe Fan Heiti Std B" w:eastAsia="Adobe Fan Heiti Std B" w:hAnsi="Adobe Fan Heiti Std B"/>
+          <w:color w:val="FF0000"/>
           <w:sz w:val="28"/>
         </w:rPr>
         <w:lastRenderedPageBreak/>
-        <w:t xml:space="preserve">VILLAGERS: That leave us no choice </w:t>
+        <w:t>VILLAGERS</w:t>
+      </w:r>
+      <w:r>
+        <w:rPr>
+          <w:rFonts w:ascii="Adobe Fan Heiti Std B" w:eastAsia="Adobe Fan Heiti Std B" w:hAnsi="Adobe Fan Heiti Std B"/>
+          <w:sz w:val="28"/>
+        </w:rPr>
+        <w:t xml:space="preserve">: That leave us no choice </w:t>
       </w:r>
       <w:proofErr w:type="gramStart"/>
       <w:r>
@@ -3351,24 +3384,40 @@
       <w:r>
         <w:rPr>
           <w:rFonts w:ascii="Adobe Fan Heiti Std B" w:eastAsia="Adobe Fan Heiti Std B" w:hAnsi="Adobe Fan Heiti Std B"/>
-          <w:sz w:val="28"/>
-        </w:rPr>
-        <w:t>SMILE: No if we can work together we can defeat the beast...</w:t>
-      </w:r>
-    </w:p>
-    <w:p>
-      <w:pPr>
-        <w:rPr>
-          <w:rFonts w:ascii="Adobe Fan Heiti Std B" w:eastAsia="Adobe Fan Heiti Std B" w:hAnsi="Adobe Fan Heiti Std B"/>
-          <w:sz w:val="28"/>
-        </w:rPr>
-      </w:pPr>
-      <w:r>
-        <w:rPr>
-          <w:rFonts w:ascii="Adobe Fan Heiti Std B" w:eastAsia="Adobe Fan Heiti Std B" w:hAnsi="Adobe Fan Heiti Std B"/>
-          <w:sz w:val="28"/>
-        </w:rPr>
-        <w:t>YOU: Ok let’s defeat the beast, Let’s go villagers.</w:t>
+          <w:color w:val="FF0000"/>
+          <w:sz w:val="28"/>
+        </w:rPr>
+        <w:t>SMILE</w:t>
+      </w:r>
+      <w:r>
+        <w:rPr>
+          <w:rFonts w:ascii="Adobe Fan Heiti Std B" w:eastAsia="Adobe Fan Heiti Std B" w:hAnsi="Adobe Fan Heiti Std B"/>
+          <w:sz w:val="28"/>
+        </w:rPr>
+        <w:t>: No if we can work together we can defeat the beast...</w:t>
+      </w:r>
+    </w:p>
+    <w:p>
+      <w:pPr>
+        <w:rPr>
+          <w:rFonts w:ascii="Adobe Fan Heiti Std B" w:eastAsia="Adobe Fan Heiti Std B" w:hAnsi="Adobe Fan Heiti Std B"/>
+          <w:sz w:val="28"/>
+        </w:rPr>
+      </w:pPr>
+      <w:r>
+        <w:rPr>
+          <w:rFonts w:ascii="Adobe Fan Heiti Std B" w:eastAsia="Adobe Fan Heiti Std B" w:hAnsi="Adobe Fan Heiti Std B"/>
+          <w:color w:val="FF0000"/>
+          <w:sz w:val="28"/>
+        </w:rPr>
+        <w:t>YOU</w:t>
+      </w:r>
+      <w:r>
+        <w:rPr>
+          <w:rFonts w:ascii="Adobe Fan Heiti Std B" w:eastAsia="Adobe Fan Heiti Std B" w:hAnsi="Adobe Fan Heiti Std B"/>
+          <w:sz w:val="28"/>
+        </w:rPr>
+        <w:t>: Ok let’s defeat the beast, Let’s go villagers.</w:t>
       </w:r>
     </w:p>
     <w:p>
@@ -3411,9 +3460,17 @@
       <w:r>
         <w:rPr>
           <w:rFonts w:ascii="Adobe Fan Heiti Std B" w:eastAsia="Adobe Fan Heiti Std B" w:hAnsi="Adobe Fan Heiti Std B"/>
-          <w:sz w:val="28"/>
-        </w:rPr>
-        <w:t>SMILE: Let someone help you when you are in need.</w:t>
+          <w:color w:val="FF0000"/>
+          <w:sz w:val="28"/>
+        </w:rPr>
+        <w:t>SMILE</w:t>
+      </w:r>
+      <w:r>
+        <w:rPr>
+          <w:rFonts w:ascii="Adobe Fan Heiti Std B" w:eastAsia="Adobe Fan Heiti Std B" w:hAnsi="Adobe Fan Heiti Std B"/>
+          <w:sz w:val="28"/>
+        </w:rPr>
+        <w:t>: Let someone help you when you are in need.</w:t>
       </w:r>
     </w:p>
     <w:p>
@@ -3450,9 +3507,17 @@
       <w:r>
         <w:rPr>
           <w:rFonts w:ascii="Adobe Fan Heiti Std B" w:eastAsia="Adobe Fan Heiti Std B" w:hAnsi="Adobe Fan Heiti Std B"/>
-          <w:sz w:val="28"/>
-        </w:rPr>
-        <w:t xml:space="preserve">VILLAGERS: *cries* We understand now, </w:t>
+          <w:color w:val="FF0000"/>
+          <w:sz w:val="28"/>
+        </w:rPr>
+        <w:t>VILLAGERS</w:t>
+      </w:r>
+      <w:r>
+        <w:rPr>
+          <w:rFonts w:ascii="Adobe Fan Heiti Std B" w:eastAsia="Adobe Fan Heiti Std B" w:hAnsi="Adobe Fan Heiti Std B"/>
+          <w:sz w:val="28"/>
+        </w:rPr>
+        <w:t xml:space="preserve">: *cries* We understand now, </w:t>
       </w:r>
       <w:proofErr w:type="gramStart"/>
       <w:r>
@@ -3577,24 +3642,41 @@
       <w:r>
         <w:rPr>
           <w:rFonts w:ascii="Adobe Fan Heiti Std B" w:eastAsia="Adobe Fan Heiti Std B" w:hAnsi="Adobe Fan Heiti Std B"/>
-          <w:sz w:val="28"/>
-        </w:rPr>
-        <w:t xml:space="preserve">VILLAGER: Thank you for saving us from the beast... </w:t>
-      </w:r>
-    </w:p>
-    <w:p>
-      <w:pPr>
-        <w:rPr>
-          <w:rFonts w:ascii="Adobe Fan Heiti Std B" w:eastAsia="Adobe Fan Heiti Std B" w:hAnsi="Adobe Fan Heiti Std B"/>
-          <w:sz w:val="28"/>
-        </w:rPr>
-      </w:pPr>
-      <w:r>
-        <w:rPr>
-          <w:rFonts w:ascii="Adobe Fan Heiti Std B" w:eastAsia="Adobe Fan Heiti Std B" w:hAnsi="Adobe Fan Heiti Std B"/>
-          <w:sz w:val="28"/>
-        </w:rPr>
-        <w:t xml:space="preserve">YOU: Welcome now smile </w:t>
+          <w:color w:val="FF0000"/>
+          <w:sz w:val="28"/>
+        </w:rPr>
+        <w:lastRenderedPageBreak/>
+        <w:t>VILLAGER</w:t>
+      </w:r>
+      <w:r>
+        <w:rPr>
+          <w:rFonts w:ascii="Adobe Fan Heiti Std B" w:eastAsia="Adobe Fan Heiti Std B" w:hAnsi="Adobe Fan Heiti Std B"/>
+          <w:sz w:val="28"/>
+        </w:rPr>
+        <w:t xml:space="preserve">: Thank you for saving us from the beast... </w:t>
+      </w:r>
+    </w:p>
+    <w:p>
+      <w:pPr>
+        <w:rPr>
+          <w:rFonts w:ascii="Adobe Fan Heiti Std B" w:eastAsia="Adobe Fan Heiti Std B" w:hAnsi="Adobe Fan Heiti Std B"/>
+          <w:sz w:val="28"/>
+        </w:rPr>
+      </w:pPr>
+      <w:r>
+        <w:rPr>
+          <w:rFonts w:ascii="Adobe Fan Heiti Std B" w:eastAsia="Adobe Fan Heiti Std B" w:hAnsi="Adobe Fan Heiti Std B"/>
+          <w:color w:val="FF0000"/>
+          <w:sz w:val="28"/>
+        </w:rPr>
+        <w:t>YOU</w:t>
+      </w:r>
+      <w:r>
+        <w:rPr>
+          <w:rFonts w:ascii="Adobe Fan Heiti Std B" w:eastAsia="Adobe Fan Heiti Std B" w:hAnsi="Adobe Fan Heiti Std B"/>
+          <w:sz w:val="28"/>
+        </w:rPr>
+        <w:t xml:space="preserve">: Welcome now smile </w:t>
       </w:r>
       <w:proofErr w:type="gramStart"/>
       <w:r>
@@ -3703,7 +3785,6 @@
           <w:rFonts w:ascii="Adobe Fan Heiti Std B" w:eastAsia="Adobe Fan Heiti Std B" w:hAnsi="Adobe Fan Heiti Std B"/>
           <w:sz w:val="28"/>
         </w:rPr>
-        <w:lastRenderedPageBreak/>
         <w:t xml:space="preserve">When the player got into the city, he saw some people that seem to be nervous and doesn't want to talk to </w:t>
       </w:r>
       <w:proofErr w:type="gramStart"/>
@@ -4318,6 +4399,7 @@
           <w:color w:val="FF0000"/>
           <w:sz w:val="28"/>
         </w:rPr>
+        <w:lastRenderedPageBreak/>
         <w:t>YOU</w:t>
       </w:r>
       <w:r>
@@ -4486,39 +4568,47 @@
           <w:rFonts w:ascii="Adobe Fan Heiti Std B" w:eastAsia="Adobe Fan Heiti Std B" w:hAnsi="Adobe Fan Heiti Std B"/>
           <w:sz w:val="28"/>
         </w:rPr>
+        <w:t xml:space="preserve">KING: </w:t>
+      </w:r>
+      <w:r>
+        <w:rPr>
+          <w:rFonts w:ascii="Adobe Fan Heiti Std B" w:eastAsia="Adobe Fan Heiti Std B" w:hAnsi="Adobe Fan Heiti Std B"/>
+          <w:sz w:val="28"/>
+        </w:rPr>
+        <w:t xml:space="preserve">Who are you? I said no visitors are </w:t>
+      </w:r>
+      <w:proofErr w:type="gramStart"/>
+      <w:r>
+        <w:rPr>
+          <w:rFonts w:ascii="Adobe Fan Heiti Std B" w:eastAsia="Adobe Fan Heiti Std B" w:hAnsi="Adobe Fan Heiti Std B"/>
+          <w:sz w:val="28"/>
+        </w:rPr>
+        <w:t>allowed..</w:t>
+      </w:r>
+      <w:proofErr w:type="gramEnd"/>
+    </w:p>
+    <w:p>
+      <w:pPr>
+        <w:rPr>
+          <w:rFonts w:ascii="Adobe Fan Heiti Std B" w:eastAsia="Adobe Fan Heiti Std B" w:hAnsi="Adobe Fan Heiti Std B"/>
+          <w:sz w:val="28"/>
+        </w:rPr>
+      </w:pPr>
+      <w:r>
+        <w:rPr>
+          <w:rFonts w:ascii="Adobe Fan Heiti Std B" w:eastAsia="Adobe Fan Heiti Std B" w:hAnsi="Adobe Fan Heiti Std B"/>
+          <w:color w:val="FF0000"/>
+          <w:sz w:val="28"/>
+        </w:rPr>
         <w:lastRenderedPageBreak/>
-        <w:t xml:space="preserve">KING: </w:t>
-      </w:r>
-      <w:r>
-        <w:rPr>
-          <w:rFonts w:ascii="Adobe Fan Heiti Std B" w:eastAsia="Adobe Fan Heiti Std B" w:hAnsi="Adobe Fan Heiti Std B"/>
-          <w:sz w:val="28"/>
-        </w:rPr>
-        <w:t xml:space="preserve">Who are you? I said no visitors are </w:t>
-      </w:r>
-      <w:proofErr w:type="gramStart"/>
-      <w:r>
-        <w:rPr>
-          <w:rFonts w:ascii="Adobe Fan Heiti Std B" w:eastAsia="Adobe Fan Heiti Std B" w:hAnsi="Adobe Fan Heiti Std B"/>
-          <w:sz w:val="28"/>
-        </w:rPr>
-        <w:t>allowed..</w:t>
-      </w:r>
-      <w:proofErr w:type="gramEnd"/>
-    </w:p>
-    <w:p>
-      <w:pPr>
-        <w:rPr>
-          <w:rFonts w:ascii="Adobe Fan Heiti Std B" w:eastAsia="Adobe Fan Heiti Std B" w:hAnsi="Adobe Fan Heiti Std B"/>
-          <w:sz w:val="28"/>
-        </w:rPr>
-      </w:pPr>
-      <w:r>
-        <w:rPr>
-          <w:rFonts w:ascii="Adobe Fan Heiti Std B" w:eastAsia="Adobe Fan Heiti Std B" w:hAnsi="Adobe Fan Heiti Std B"/>
-          <w:sz w:val="28"/>
-        </w:rPr>
-        <w:t xml:space="preserve">YOU: I will help you </w:t>
+        <w:t>YOU</w:t>
+      </w:r>
+      <w:r>
+        <w:rPr>
+          <w:rFonts w:ascii="Adobe Fan Heiti Std B" w:eastAsia="Adobe Fan Heiti Std B" w:hAnsi="Adobe Fan Heiti Std B"/>
+          <w:sz w:val="28"/>
+        </w:rPr>
+        <w:t xml:space="preserve">: I will help you </w:t>
       </w:r>
       <w:r>
         <w:rPr>
@@ -4538,9 +4628,17 @@
       <w:r>
         <w:rPr>
           <w:rFonts w:ascii="Adobe Fan Heiti Std B" w:eastAsia="Adobe Fan Heiti Std B" w:hAnsi="Adobe Fan Heiti Std B"/>
-          <w:sz w:val="28"/>
-        </w:rPr>
-        <w:t>KING: No! Just leave me be...</w:t>
+          <w:color w:val="FF0000"/>
+          <w:sz w:val="28"/>
+        </w:rPr>
+        <w:t>KING</w:t>
+      </w:r>
+      <w:r>
+        <w:rPr>
+          <w:rFonts w:ascii="Adobe Fan Heiti Std B" w:eastAsia="Adobe Fan Heiti Std B" w:hAnsi="Adobe Fan Heiti Std B"/>
+          <w:sz w:val="28"/>
+        </w:rPr>
+        <w:t>: No! Just leave me be...</w:t>
       </w:r>
     </w:p>
     <w:p>
@@ -4570,12 +4668,22 @@
           <w:sz w:val="28"/>
         </w:rPr>
       </w:pPr>
-      <w:r>
-        <w:rPr>
-          <w:rFonts w:ascii="Adobe Fan Heiti Std B" w:eastAsia="Adobe Fan Heiti Std B" w:hAnsi="Adobe Fan Heiti Std B"/>
-          <w:sz w:val="28"/>
-        </w:rPr>
-        <w:t xml:space="preserve">YOU: You must listen to </w:t>
+      <w:bookmarkStart w:id="0" w:name="_GoBack"/>
+      <w:r>
+        <w:rPr>
+          <w:rFonts w:ascii="Adobe Fan Heiti Std B" w:eastAsia="Adobe Fan Heiti Std B" w:hAnsi="Adobe Fan Heiti Std B"/>
+          <w:color w:val="FF0000"/>
+          <w:sz w:val="28"/>
+        </w:rPr>
+        <w:t>YOU</w:t>
+      </w:r>
+      <w:bookmarkEnd w:id="0"/>
+      <w:r>
+        <w:rPr>
+          <w:rFonts w:ascii="Adobe Fan Heiti Std B" w:eastAsia="Adobe Fan Heiti Std B" w:hAnsi="Adobe Fan Heiti Std B"/>
+          <w:sz w:val="28"/>
+        </w:rPr>
+        <w:t xml:space="preserve">: You must listen to </w:t>
       </w:r>
       <w:r>
         <w:rPr>
@@ -4655,21 +4763,7 @@
           <w:rFonts w:ascii="Adobe Fan Heiti Std B" w:eastAsia="Adobe Fan Heiti Std B" w:hAnsi="Adobe Fan Heiti Std B"/>
           <w:sz w:val="28"/>
         </w:rPr>
-        <w:t>: You are just confuse</w:t>
-      </w:r>
-      <w:r>
-        <w:rPr>
-          <w:rFonts w:ascii="Adobe Fan Heiti Std B" w:eastAsia="Adobe Fan Heiti Std B" w:hAnsi="Adobe Fan Heiti Std B"/>
-          <w:sz w:val="28"/>
-        </w:rPr>
-        <w:t xml:space="preserve"> dear king,</w:t>
-      </w:r>
-      <w:r>
-        <w:rPr>
-          <w:rFonts w:ascii="Adobe Fan Heiti Std B" w:eastAsia="Adobe Fan Heiti Std B" w:hAnsi="Adobe Fan Heiti Std B"/>
-          <w:sz w:val="28"/>
-        </w:rPr>
-        <w:t xml:space="preserve"> please be </w:t>
+        <w:t xml:space="preserve">: You are just confuse dear king, please be </w:t>
       </w:r>
       <w:proofErr w:type="gramStart"/>
       <w:r>
@@ -4966,6 +5060,7 @@
           <w:color w:val="FF0000"/>
           <w:sz w:val="28"/>
         </w:rPr>
+        <w:lastRenderedPageBreak/>
         <w:t>SMILE:</w:t>
       </w:r>
       <w:r>
@@ -5103,8 +5198,6 @@
         </w:rPr>
         <w:t>..</w:t>
       </w:r>
-      <w:bookmarkStart w:id="0" w:name="_GoBack"/>
-      <w:bookmarkEnd w:id="0"/>
       <w:proofErr w:type="gramEnd"/>
     </w:p>
     <w:p>
@@ -5136,28 +5229,7 @@
           <w:rFonts w:ascii="Adobe Fan Heiti Std B" w:eastAsia="Adobe Fan Heiti Std B" w:hAnsi="Adobe Fan Heiti Std B"/>
           <w:sz w:val="28"/>
         </w:rPr>
-        <w:t xml:space="preserve"> You are</w:t>
-      </w:r>
-      <w:r>
-        <w:rPr>
-          <w:rFonts w:ascii="Adobe Fan Heiti Std B" w:eastAsia="Adobe Fan Heiti Std B" w:hAnsi="Adobe Fan Heiti Std B"/>
-          <w:sz w:val="28"/>
-        </w:rPr>
-        <w:t xml:space="preserve"> right warrior</w:t>
-      </w:r>
-      <w:r>
-        <w:rPr>
-          <w:rFonts w:ascii="Adobe Fan Heiti Std B" w:eastAsia="Adobe Fan Heiti Std B" w:hAnsi="Adobe Fan Heiti Std B"/>
-          <w:sz w:val="28"/>
-        </w:rPr>
-        <w:t>,</w:t>
-      </w:r>
-      <w:r>
-        <w:rPr>
-          <w:rFonts w:ascii="Adobe Fan Heiti Std B" w:eastAsia="Adobe Fan Heiti Std B" w:hAnsi="Adobe Fan Heiti Std B"/>
-          <w:sz w:val="28"/>
-        </w:rPr>
-        <w:t xml:space="preserve"> now I can face the people again.</w:t>
+        <w:t xml:space="preserve"> You are right warrior, now I can face the people again.</w:t>
       </w:r>
     </w:p>
     <w:p>
@@ -5178,6 +5250,285 @@
         </w:rPr>
         <w:t>END</w:t>
       </w:r>
+    </w:p>
+    <w:p>
+      <w:pPr>
+        <w:pStyle w:val="ListParagraph"/>
+        <w:numPr>
+          <w:ilvl w:val="0"/>
+          <w:numId w:val="7"/>
+        </w:numPr>
+        <w:rPr>
+          <w:rFonts w:ascii="Adobe Fan Heiti Std B" w:eastAsia="Adobe Fan Heiti Std B" w:hAnsi="Adobe Fan Heiti Std B"/>
+          <w:color w:val="FF0000"/>
+          <w:sz w:val="28"/>
+        </w:rPr>
+      </w:pPr>
+      <w:r>
+        <w:rPr>
+          <w:rFonts w:ascii="Adobe Fan Heiti Std B" w:eastAsia="Adobe Fan Heiti Std B" w:hAnsi="Adobe Fan Heiti Std B"/>
+          <w:color w:val="FF0000"/>
+          <w:sz w:val="28"/>
+        </w:rPr>
+        <w:t>YOU:</w:t>
+      </w:r>
+      <w:r>
+        <w:rPr>
+          <w:rFonts w:ascii="Adobe Fan Heiti Std B" w:eastAsia="Adobe Fan Heiti Std B" w:hAnsi="Adobe Fan Heiti Std B"/>
+          <w:sz w:val="28"/>
+        </w:rPr>
+        <w:t xml:space="preserve"> *I can’t face the king I felt that too* sobbing...</w:t>
+      </w:r>
+    </w:p>
+    <w:p>
+      <w:pPr>
+        <w:pStyle w:val="ListParagraph"/>
+        <w:rPr>
+          <w:rFonts w:ascii="Adobe Fan Heiti Std B" w:eastAsia="Adobe Fan Heiti Std B" w:hAnsi="Adobe Fan Heiti Std B"/>
+          <w:sz w:val="28"/>
+        </w:rPr>
+      </w:pPr>
+      <w:r>
+        <w:rPr>
+          <w:rFonts w:ascii="Adobe Fan Heiti Std B" w:eastAsia="Adobe Fan Heiti Std B" w:hAnsi="Adobe Fan Heiti Std B"/>
+          <w:color w:val="FF0000"/>
+          <w:sz w:val="28"/>
+        </w:rPr>
+        <w:t>SMILE:</w:t>
+      </w:r>
+      <w:r>
+        <w:rPr>
+          <w:rFonts w:ascii="Adobe Fan Heiti Std B" w:eastAsia="Adobe Fan Heiti Std B" w:hAnsi="Adobe Fan Heiti Std B"/>
+          <w:sz w:val="28"/>
+        </w:rPr>
+        <w:t xml:space="preserve"> Warrior you can do it! Don’t give up...  Don’t lose hope...</w:t>
+      </w:r>
+    </w:p>
+    <w:p>
+      <w:pPr>
+        <w:pStyle w:val="ListParagraph"/>
+        <w:rPr>
+          <w:rFonts w:ascii="Adobe Fan Heiti Std B" w:eastAsia="Adobe Fan Heiti Std B" w:hAnsi="Adobe Fan Heiti Std B"/>
+          <w:sz w:val="28"/>
+        </w:rPr>
+      </w:pPr>
+      <w:r>
+        <w:rPr>
+          <w:rFonts w:ascii="Adobe Fan Heiti Std B" w:eastAsia="Adobe Fan Heiti Std B" w:hAnsi="Adobe Fan Heiti Std B"/>
+          <w:color w:val="FF0000"/>
+          <w:sz w:val="28"/>
+        </w:rPr>
+        <w:t>YOU:</w:t>
+      </w:r>
+      <w:r>
+        <w:rPr>
+          <w:rFonts w:ascii="Adobe Fan Heiti Std B" w:eastAsia="Adobe Fan Heiti Std B" w:hAnsi="Adobe Fan Heiti Std B"/>
+          <w:sz w:val="28"/>
+        </w:rPr>
+        <w:t xml:space="preserve"> You are right smile... I can’t give up now... thank you for encouraging me.</w:t>
+      </w:r>
+    </w:p>
+    <w:p>
+      <w:pPr>
+        <w:pStyle w:val="ListParagraph"/>
+        <w:rPr>
+          <w:rFonts w:ascii="Adobe Fan Heiti Std B" w:eastAsia="Adobe Fan Heiti Std B" w:hAnsi="Adobe Fan Heiti Std B"/>
+          <w:sz w:val="28"/>
+        </w:rPr>
+      </w:pPr>
+      <w:r>
+        <w:rPr>
+          <w:rFonts w:ascii="Adobe Fan Heiti Std B" w:eastAsia="Adobe Fan Heiti Std B" w:hAnsi="Adobe Fan Heiti Std B"/>
+          <w:color w:val="FF0000"/>
+          <w:sz w:val="28"/>
+        </w:rPr>
+        <w:t>YOU</w:t>
+      </w:r>
+      <w:r>
+        <w:rPr>
+          <w:rFonts w:ascii="Adobe Fan Heiti Std B" w:eastAsia="Adobe Fan Heiti Std B" w:hAnsi="Adobe Fan Heiti Std B"/>
+          <w:sz w:val="28"/>
+        </w:rPr>
+        <w:t xml:space="preserve">: I felt the same thing before that’s why I understand you please don’t be mad and face the </w:t>
+      </w:r>
+      <w:proofErr w:type="gramStart"/>
+      <w:r>
+        <w:rPr>
+          <w:rFonts w:ascii="Adobe Fan Heiti Std B" w:eastAsia="Adobe Fan Heiti Std B" w:hAnsi="Adobe Fan Heiti Std B"/>
+          <w:sz w:val="28"/>
+        </w:rPr>
+        <w:t>reality..</w:t>
+      </w:r>
+      <w:proofErr w:type="gramEnd"/>
+    </w:p>
+    <w:p>
+      <w:pPr>
+        <w:pStyle w:val="ListParagraph"/>
+        <w:rPr>
+          <w:rFonts w:ascii="Adobe Fan Heiti Std B" w:eastAsia="Adobe Fan Heiti Std B" w:hAnsi="Adobe Fan Heiti Std B"/>
+          <w:sz w:val="28"/>
+        </w:rPr>
+      </w:pPr>
+      <w:r>
+        <w:rPr>
+          <w:rFonts w:ascii="Adobe Fan Heiti Std B" w:eastAsia="Adobe Fan Heiti Std B" w:hAnsi="Adobe Fan Heiti Std B"/>
+          <w:color w:val="FF0000"/>
+          <w:sz w:val="28"/>
+        </w:rPr>
+        <w:t>KING</w:t>
+      </w:r>
+      <w:r>
+        <w:rPr>
+          <w:rFonts w:ascii="Adobe Fan Heiti Std B" w:eastAsia="Adobe Fan Heiti Std B" w:hAnsi="Adobe Fan Heiti Std B"/>
+          <w:sz w:val="28"/>
+        </w:rPr>
+        <w:t>: You are right warrior, now I can face the people again.</w:t>
+      </w:r>
+    </w:p>
+    <w:p>
+      <w:pPr>
+        <w:pStyle w:val="ListParagraph"/>
+        <w:rPr>
+          <w:rFonts w:ascii="Adobe Fan Heiti Std B" w:eastAsia="Adobe Fan Heiti Std B" w:hAnsi="Adobe Fan Heiti Std B"/>
+          <w:sz w:val="28"/>
+        </w:rPr>
+      </w:pPr>
+      <w:r>
+        <w:rPr>
+          <w:rFonts w:ascii="Adobe Fan Heiti Std B" w:eastAsia="Adobe Fan Heiti Std B" w:hAnsi="Adobe Fan Heiti Std B"/>
+          <w:color w:val="FF0000"/>
+          <w:sz w:val="28"/>
+        </w:rPr>
+        <w:t>ENDING</w:t>
+      </w:r>
+    </w:p>
+    <w:p>
+      <w:pPr>
+        <w:pStyle w:val="ListParagraph"/>
+        <w:ind w:left="1800"/>
+        <w:rPr>
+          <w:rFonts w:ascii="Adobe Fan Heiti Std B" w:eastAsia="Adobe Fan Heiti Std B" w:hAnsi="Adobe Fan Heiti Std B"/>
+          <w:sz w:val="28"/>
+        </w:rPr>
+      </w:pPr>
+      <w:r>
+        <w:rPr>
+          <w:rFonts w:ascii="Adobe Fan Heiti Std B" w:eastAsia="Adobe Fan Heiti Std B" w:hAnsi="Adobe Fan Heiti Std B" w:hint="eastAsia"/>
+          <w:sz w:val="28"/>
+        </w:rPr>
+        <w:t>ENDING</w:t>
+      </w:r>
+    </w:p>
+    <w:p>
+      <w:pPr>
+        <w:pStyle w:val="ListParagraph"/>
+        <w:ind w:left="1800"/>
+        <w:rPr>
+          <w:rFonts w:ascii="Adobe Fan Heiti Std B" w:eastAsia="Adobe Fan Heiti Std B" w:hAnsi="Adobe Fan Heiti Std B"/>
+          <w:sz w:val="28"/>
+        </w:rPr>
+      </w:pPr>
+      <w:r>
+        <w:rPr>
+          <w:rFonts w:ascii="Adobe Fan Heiti Std B" w:eastAsia="Adobe Fan Heiti Std B" w:hAnsi="Adobe Fan Heiti Std B" w:hint="eastAsia"/>
+          <w:color w:val="FF0000"/>
+          <w:sz w:val="28"/>
+        </w:rPr>
+        <w:lastRenderedPageBreak/>
+        <w:t>KING</w:t>
+      </w:r>
+      <w:r>
+        <w:rPr>
+          <w:rFonts w:ascii="Adobe Fan Heiti Std B" w:eastAsia="Adobe Fan Heiti Std B" w:hAnsi="Adobe Fan Heiti Std B" w:hint="eastAsia"/>
+          <w:sz w:val="28"/>
+        </w:rPr>
+        <w:t xml:space="preserve">: This is the warrior that saves the kingdom we should thank him and before that I will make a statue of you in front of my castle. </w:t>
+      </w:r>
+    </w:p>
+    <w:p>
+      <w:pPr>
+        <w:pStyle w:val="ListParagraph"/>
+        <w:ind w:left="1800"/>
+        <w:rPr>
+          <w:rFonts w:ascii="Adobe Fan Heiti Std B" w:eastAsia="Adobe Fan Heiti Std B" w:hAnsi="Adobe Fan Heiti Std B"/>
+          <w:sz w:val="28"/>
+        </w:rPr>
+      </w:pPr>
+      <w:r>
+        <w:rPr>
+          <w:rFonts w:ascii="Adobe Fan Heiti Std B" w:eastAsia="Adobe Fan Heiti Std B" w:hAnsi="Adobe Fan Heiti Std B" w:hint="eastAsia"/>
+          <w:color w:val="FF0000"/>
+          <w:sz w:val="28"/>
+        </w:rPr>
+        <w:t>PEOPLE</w:t>
+      </w:r>
+      <w:r>
+        <w:rPr>
+          <w:rFonts w:ascii="Adobe Fan Heiti Std B" w:eastAsia="Adobe Fan Heiti Std B" w:hAnsi="Adobe Fan Heiti Std B" w:hint="eastAsia"/>
+          <w:sz w:val="28"/>
+        </w:rPr>
+        <w:t xml:space="preserve">: *Thank you dear warrior! </w:t>
+      </w:r>
+    </w:p>
+    <w:p>
+      <w:pPr>
+        <w:pStyle w:val="ListParagraph"/>
+        <w:ind w:left="1800"/>
+        <w:rPr>
+          <w:rFonts w:ascii="Adobe Fan Heiti Std B" w:eastAsia="Adobe Fan Heiti Std B" w:hAnsi="Adobe Fan Heiti Std B"/>
+          <w:sz w:val="28"/>
+        </w:rPr>
+      </w:pPr>
+      <w:r>
+        <w:rPr>
+          <w:rFonts w:ascii="Adobe Fan Heiti Std B" w:eastAsia="Adobe Fan Heiti Std B" w:hAnsi="Adobe Fan Heiti Std B" w:hint="eastAsia"/>
+          <w:color w:val="FF0000"/>
+          <w:sz w:val="28"/>
+        </w:rPr>
+        <w:t>WIZARD</w:t>
+      </w:r>
+      <w:r>
+        <w:rPr>
+          <w:rFonts w:ascii="Adobe Fan Heiti Std B" w:eastAsia="Adobe Fan Heiti Std B" w:hAnsi="Adobe Fan Heiti Std B" w:hint="eastAsia"/>
+          <w:sz w:val="28"/>
+        </w:rPr>
+        <w:t>: The prophecy was right!</w:t>
+      </w:r>
+    </w:p>
+    <w:p>
+      <w:pPr>
+        <w:pStyle w:val="ListParagraph"/>
+        <w:ind w:left="1800"/>
+        <w:rPr>
+          <w:rFonts w:ascii="Adobe Fan Heiti Std B" w:eastAsia="Adobe Fan Heiti Std B" w:hAnsi="Adobe Fan Heiti Std B"/>
+          <w:sz w:val="28"/>
+        </w:rPr>
+      </w:pPr>
+      <w:r>
+        <w:rPr>
+          <w:rFonts w:ascii="Adobe Fan Heiti Std B" w:eastAsia="Adobe Fan Heiti Std B" w:hAnsi="Adobe Fan Heiti Std B" w:hint="eastAsia"/>
+          <w:sz w:val="28"/>
+        </w:rPr>
+        <w:t>*THEN YOU WAKE UP</w:t>
+      </w:r>
+    </w:p>
+    <w:p>
+      <w:pPr>
+        <w:pStyle w:val="ListParagraph"/>
+        <w:rPr>
+          <w:rFonts w:ascii="Adobe Fan Heiti Std B" w:eastAsia="Adobe Fan Heiti Std B" w:hAnsi="Adobe Fan Heiti Std B"/>
+          <w:sz w:val="28"/>
+        </w:rPr>
+      </w:pPr>
+    </w:p>
+    <w:p>
+      <w:pPr>
+        <w:pStyle w:val="ListParagraph"/>
+        <w:rPr>
+          <w:rFonts w:ascii="Adobe Fan Heiti Std B" w:eastAsia="Adobe Fan Heiti Std B" w:hAnsi="Adobe Fan Heiti Std B"/>
+          <w:sz w:val="28"/>
+        </w:rPr>
+      </w:pPr>
     </w:p>
     <w:sectPr>
       <w:pgSz w:w="12240" w:h="15840"/>

</xml_diff>